<commit_message>
added pop at challenge manager
also added kv translation german and some tasks
</commit_message>
<xml_diff>
--- a/Organisatorisches/Tasks.docx
+++ b/Organisatorisches/Tasks.docx
@@ -98,22 +98,29 @@
       </w:r>
     </w:p>
     <w:p>
+      <w:r>
+        <w:t xml:space="preserve">transparentes HG Bild (auf Schramm warten für </w:t>
+      </w:r>
+      <w:proofErr w:type="spellStart"/>
+      <w:r>
+        <w:t>bild</w:t>
+      </w:r>
+      <w:proofErr w:type="spellEnd"/>
+      <w:r>
+        <w:t xml:space="preserve">) </w:t>
+      </w:r>
+    </w:p>
+    <w:p>
       <w:pPr>
         <w:rPr>
           <w:b/>
         </w:rPr>
       </w:pPr>
       <w:r>
-        <w:t xml:space="preserve">transparentes HG Bild (auf Schramm warten für </w:t>
-      </w:r>
-      <w:proofErr w:type="spellStart"/>
-      <w:r>
-        <w:t>bild</w:t>
-      </w:r>
-      <w:proofErr w:type="spellEnd"/>
-      <w:r>
-        <w:t xml:space="preserve">) </w:t>
-      </w:r>
+        <w:t>Schullogo einbauen</w:t>
+      </w:r>
+      <w:bookmarkStart w:id="0" w:name="_GoBack"/>
+      <w:bookmarkEnd w:id="0"/>
     </w:p>
     <w:p/>
     <w:p>
@@ -445,6 +452,141 @@
         <w:t xml:space="preserve"> 15</w:t>
       </w:r>
     </w:p>
+    <w:p>
+      <w:r>
+        <w:t xml:space="preserve">Bestimmtes Challenge-Datum updaten: </w:t>
+      </w:r>
+      <w:r>
+        <w:t xml:space="preserve">PUT-Request, </w:t>
+      </w:r>
+      <w:r>
+        <w:t xml:space="preserve">challenge-manager.js </w:t>
+      </w:r>
+      <w:proofErr w:type="spellStart"/>
+      <w:r>
+        <w:t>methode</w:t>
+      </w:r>
+      <w:proofErr w:type="spellEnd"/>
+      <w:r>
+        <w:t xml:space="preserve"> </w:t>
+      </w:r>
+      <w:proofErr w:type="spellStart"/>
+      <w:r>
+        <w:t>closePopup</w:t>
+      </w:r>
+      <w:proofErr w:type="spellEnd"/>
+      <w:r>
+        <w:t xml:space="preserve">(), </w:t>
+      </w:r>
+      <w:proofErr w:type="spellStart"/>
+      <w:r>
+        <w:t>zeile</w:t>
+      </w:r>
+      <w:proofErr w:type="spellEnd"/>
+      <w:r>
+        <w:t xml:space="preserve"> 352</w:t>
+      </w:r>
+      <w:r>
+        <w:br/>
+        <w:t>(</w:t>
+      </w:r>
+      <w:proofErr w:type="spellStart"/>
+      <w:r>
+        <w:t>zeile</w:t>
+      </w:r>
+      <w:proofErr w:type="spellEnd"/>
+      <w:r>
+        <w:t xml:space="preserve"> kann variieren weil i in dem </w:t>
+      </w:r>
+      <w:proofErr w:type="spellStart"/>
+      <w:r>
+        <w:t>file</w:t>
+      </w:r>
+      <w:proofErr w:type="spellEnd"/>
+      <w:r>
+        <w:t xml:space="preserve"> </w:t>
+      </w:r>
+      <w:proofErr w:type="spellStart"/>
+      <w:r>
+        <w:t>no</w:t>
+      </w:r>
+      <w:proofErr w:type="spellEnd"/>
+      <w:r>
+        <w:t xml:space="preserve"> </w:t>
+      </w:r>
+      <w:proofErr w:type="spellStart"/>
+      <w:r>
+        <w:t>arbeit</w:t>
+      </w:r>
+      <w:proofErr w:type="spellEnd"/>
+      <w:r>
+        <w:t xml:space="preserve">, du </w:t>
+      </w:r>
+      <w:proofErr w:type="spellStart"/>
+      <w:r>
+        <w:t>kriagst</w:t>
+      </w:r>
+      <w:proofErr w:type="spellEnd"/>
+      <w:r>
+        <w:t xml:space="preserve"> im </w:t>
+      </w:r>
+      <w:proofErr w:type="spellStart"/>
+      <w:r>
+        <w:t>body</w:t>
+      </w:r>
+      <w:proofErr w:type="spellEnd"/>
+      <w:r>
+        <w:t xml:space="preserve"> ah </w:t>
+      </w:r>
+      <w:proofErr w:type="spellStart"/>
+      <w:r>
+        <w:t>jsonobject</w:t>
+      </w:r>
+      <w:proofErr w:type="spellEnd"/>
+      <w:r>
+        <w:t xml:space="preserve"> mit dem </w:t>
+      </w:r>
+      <w:proofErr w:type="spellStart"/>
+      <w:r>
+        <w:t>oldDate</w:t>
+      </w:r>
+      <w:proofErr w:type="spellEnd"/>
+      <w:r>
+        <w:t xml:space="preserve"> und </w:t>
+      </w:r>
+      <w:proofErr w:type="spellStart"/>
+      <w:r>
+        <w:t>newDate</w:t>
+      </w:r>
+      <w:proofErr w:type="spellEnd"/>
+      <w:r>
+        <w:t xml:space="preserve">, </w:t>
+      </w:r>
+      <w:proofErr w:type="spellStart"/>
+      <w:r>
+        <w:t>oldDate</w:t>
+      </w:r>
+      <w:proofErr w:type="spellEnd"/>
+      <w:r>
+        <w:t xml:space="preserve"> in da </w:t>
+      </w:r>
+      <w:proofErr w:type="spellStart"/>
+      <w:r>
+        <w:t>db</w:t>
+      </w:r>
+      <w:proofErr w:type="spellEnd"/>
+      <w:r>
+        <w:t xml:space="preserve"> durch </w:t>
+      </w:r>
+      <w:proofErr w:type="spellStart"/>
+      <w:r>
+        <w:t>newDate</w:t>
+      </w:r>
+      <w:proofErr w:type="spellEnd"/>
+      <w:r>
+        <w:t xml:space="preserve"> ersetzen)</w:t>
+      </w:r>
+    </w:p>
     <w:p/>
     <w:p>
       <w:r>
@@ -455,8 +597,6 @@
       <w:r>
         <w:t>README.md schreiben</w:t>
       </w:r>
-      <w:bookmarkStart w:id="0" w:name="_GoBack"/>
-      <w:bookmarkEnd w:id="0"/>
     </w:p>
     <w:p/>
     <w:sectPr>

</xml_diff>

<commit_message>
added work hours and tasks
</commit_message>
<xml_diff>
--- a/Organisatorisches/Tasks.docx
+++ b/Organisatorisches/Tasks.docx
@@ -25,13 +25,19 @@
         </w:rPr>
       </w:pPr>
       <w:r>
-        <w:t xml:space="preserve">CRUD Tabelle </w:t>
-      </w:r>
-      <w:proofErr w:type="spellStart"/>
-      <w:r>
-        <w:t>buttonevent</w:t>
-      </w:r>
-      <w:proofErr w:type="spellEnd"/>
+        <w:t>Website responsive machen</w:t>
+      </w:r>
+      <w:r>
+        <w:t xml:space="preserve"> </w:t>
+      </w:r>
+    </w:p>
+    <w:p>
+      <w:r>
+        <w:t>Flaggen als Dropdown anbieten</w:t>
+      </w:r>
+      <w:r>
+        <w:t xml:space="preserve"> </w:t>
+      </w:r>
     </w:p>
     <w:p>
       <w:pPr>
@@ -40,24 +46,6 @@
         </w:rPr>
       </w:pPr>
       <w:r>
-        <w:t>Website responsive machen</w:t>
-      </w:r>
-      <w:r>
-        <w:t xml:space="preserve"> </w:t>
-      </w:r>
-    </w:p>
-    <w:p>
-      <w:r>
-        <w:t>Flaggen als Dropdown anbieten</w:t>
-      </w:r>
-      <w:r>
-        <w:t xml:space="preserve"> </w:t>
-      </w:r>
-      <w:bookmarkStart w:id="0" w:name="_GoBack"/>
-      <w:bookmarkEnd w:id="0"/>
-    </w:p>
-    <w:p>
-      <w:r>
         <w:t xml:space="preserve">transparentes HG Bild (auf Schramm warten für </w:t>
       </w:r>
       <w:proofErr w:type="spellStart"/>
@@ -67,16 +55,6 @@
       <w:proofErr w:type="spellEnd"/>
       <w:r>
         <w:t xml:space="preserve">) </w:t>
-      </w:r>
-    </w:p>
-    <w:p>
-      <w:pPr>
-        <w:rPr>
-          <w:b/>
-        </w:rPr>
-      </w:pPr>
-      <w:r>
-        <w:t>Schullogo einbauen</w:t>
       </w:r>
     </w:p>
     <w:p/>
@@ -548,6 +526,21 @@
       <w:r>
         <w:t xml:space="preserve"> ersetzen)</w:t>
       </w:r>
+    </w:p>
+    <w:p>
+      <w:r>
+        <w:t xml:space="preserve">Löschen einer </w:t>
+      </w:r>
+      <w:proofErr w:type="spellStart"/>
+      <w:r>
+        <w:t>challenge</w:t>
+      </w:r>
+      <w:proofErr w:type="spellEnd"/>
+      <w:r>
+        <w:t>: implementieren data-service.js Z53</w:t>
+      </w:r>
+      <w:bookmarkStart w:id="0" w:name="_GoBack"/>
+      <w:bookmarkEnd w:id="0"/>
     </w:p>
     <w:p>
       <w:r>

</xml_diff>

<commit_message>
bug fixing challenge manager
</commit_message>
<xml_diff>
--- a/Organisatorisches/Tasks.docx
+++ b/Organisatorisches/Tasks.docx
@@ -194,106 +194,174 @@
       </w:r>
       <w:proofErr w:type="spellEnd"/>
       <w:r>
+        <w:t xml:space="preserve"> beachten(</w:t>
+      </w:r>
+      <w:proofErr w:type="spellStart"/>
+      <w:r>
+        <w:t>aufbau</w:t>
+      </w:r>
+      <w:proofErr w:type="spellEnd"/>
+      <w:r>
+        <w:t xml:space="preserve"> dokumentieren)</w:t>
+      </w:r>
+    </w:p>
+    <w:p>
+      <w:r>
+        <w:t xml:space="preserve">Internationalisierung: Keys am Testserver, </w:t>
+      </w:r>
+      <w:proofErr w:type="spellStart"/>
+      <w:r>
+        <w:t>JsonarrayCreator</w:t>
+      </w:r>
+      <w:proofErr w:type="spellEnd"/>
+      <w:r>
+        <w:t xml:space="preserve"> in </w:t>
+      </w:r>
+      <w:proofErr w:type="spellStart"/>
+      <w:r>
+        <w:t>db</w:t>
+      </w:r>
+      <w:proofErr w:type="spellEnd"/>
+      <w:r>
+        <w:t xml:space="preserve"> einspeisen Zeile 164</w:t>
+      </w:r>
+    </w:p>
+    <w:p>
+      <w:r>
+        <w:t xml:space="preserve">2016 </w:t>
+      </w:r>
+      <w:proofErr w:type="spellStart"/>
+      <w:r>
+        <w:t>ergebnisse</w:t>
+      </w:r>
+      <w:proofErr w:type="spellEnd"/>
+    </w:p>
+    <w:p>
+      <w:proofErr w:type="spellStart"/>
+      <w:r>
+        <w:t>Distance</w:t>
+      </w:r>
+      <w:proofErr w:type="spellEnd"/>
+      <w:r>
+        <w:t xml:space="preserve">-fenster auf 7 </w:t>
+      </w:r>
+      <w:proofErr w:type="spellStart"/>
+      <w:r>
+        <w:t>tage</w:t>
+      </w:r>
+      <w:proofErr w:type="spellEnd"/>
+      <w:r>
+        <w:t xml:space="preserve"> Challenge dauert 4 </w:t>
+      </w:r>
+      <w:proofErr w:type="spellStart"/>
+      <w:r>
+        <w:t>tage</w:t>
+      </w:r>
+      <w:proofErr w:type="spellEnd"/>
+      <w:r>
+        <w:t xml:space="preserve">, aber 7 </w:t>
+      </w:r>
+      <w:proofErr w:type="spellStart"/>
+      <w:r>
+        <w:t>tage</w:t>
+      </w:r>
+      <w:proofErr w:type="spellEnd"/>
+      <w:r>
+        <w:t xml:space="preserve"> eintragen</w:t>
+      </w:r>
+    </w:p>
+    <w:p>
+      <w:r>
+        <w:t xml:space="preserve">Challenge </w:t>
+      </w:r>
+      <w:proofErr w:type="spellStart"/>
+      <w:r>
+        <w:t>starts</w:t>
+      </w:r>
+      <w:proofErr w:type="spellEnd"/>
+      <w:r>
+        <w:t>/</w:t>
+      </w:r>
+      <w:proofErr w:type="spellStart"/>
+      <w:r>
+        <w:t>ends</w:t>
+      </w:r>
+      <w:proofErr w:type="spellEnd"/>
+      <w:r>
+        <w:t xml:space="preserve"> richtige Termine</w:t>
+      </w:r>
+    </w:p>
+    <w:p>
+      <w:r>
+        <w:t xml:space="preserve">Wenn für gesendetes </w:t>
+      </w:r>
+      <w:proofErr w:type="spellStart"/>
+      <w:r>
+        <w:t>jahr</w:t>
+      </w:r>
+      <w:proofErr w:type="spellEnd"/>
+      <w:r>
+        <w:t xml:space="preserve"> bereits bestehende </w:t>
+      </w:r>
+      <w:proofErr w:type="spellStart"/>
+      <w:r>
+        <w:t>challenge</w:t>
+      </w:r>
+      <w:proofErr w:type="spellEnd"/>
+      <w:r>
+        <w:t xml:space="preserve"> erstellt wird </w:t>
+      </w:r>
+      <w:r>
+        <w:sym w:font="Wingdings" w:char="F0E0"/>
+      </w:r>
+      <w:r>
+        <w:t xml:space="preserve"> 6x </w:t>
+      </w:r>
+      <w:proofErr w:type="spellStart"/>
+      <w:r>
+        <w:t>datum</w:t>
+      </w:r>
+      <w:proofErr w:type="spellEnd"/>
+      <w:r>
+        <w:t xml:space="preserve"> überschreiben</w:t>
+      </w:r>
+      <w:r>
         <w:t xml:space="preserve"> </w:t>
       </w:r>
-      <w:proofErr w:type="gramStart"/>
-      <w:r>
-        <w:t>beachten(</w:t>
-      </w:r>
-      <w:proofErr w:type="spellStart"/>
-      <w:proofErr w:type="gramEnd"/>
-      <w:r>
-        <w:t>aufbau</w:t>
-      </w:r>
-      <w:proofErr w:type="spellEnd"/>
-      <w:r>
-        <w:t xml:space="preserve"> dokumentieren)</w:t>
-      </w:r>
-    </w:p>
-    <w:p>
-      <w:r>
-        <w:t xml:space="preserve">Internationalisierung: Keys am Testserver, </w:t>
-      </w:r>
-      <w:proofErr w:type="spellStart"/>
-      <w:r>
-        <w:t>JsonarrayCreator</w:t>
-      </w:r>
-      <w:proofErr w:type="spellEnd"/>
-      <w:r>
-        <w:t xml:space="preserve"> in </w:t>
-      </w:r>
-      <w:proofErr w:type="spellStart"/>
-      <w:r>
-        <w:t>db</w:t>
-      </w:r>
-      <w:proofErr w:type="spellEnd"/>
-      <w:r>
-        <w:t xml:space="preserve"> einspeisen Zeile 164</w:t>
-      </w:r>
-    </w:p>
-    <w:p>
-      <w:r>
-        <w:t xml:space="preserve">2016 </w:t>
-      </w:r>
-      <w:proofErr w:type="spellStart"/>
-      <w:r>
-        <w:t>ergebnisse</w:t>
-      </w:r>
-      <w:proofErr w:type="spellEnd"/>
-    </w:p>
-    <w:p>
-      <w:proofErr w:type="spellStart"/>
-      <w:r>
-        <w:t>Distance</w:t>
-      </w:r>
-      <w:proofErr w:type="spellEnd"/>
-      <w:r>
-        <w:t xml:space="preserve">-fenster auf 7 </w:t>
-      </w:r>
-      <w:proofErr w:type="spellStart"/>
-      <w:r>
-        <w:t>tage</w:t>
-      </w:r>
-      <w:proofErr w:type="spellEnd"/>
-      <w:r>
-        <w:t xml:space="preserve"> Challenge dauert 4 </w:t>
-      </w:r>
-      <w:proofErr w:type="spellStart"/>
-      <w:r>
-        <w:t>tage</w:t>
-      </w:r>
-      <w:proofErr w:type="spellEnd"/>
-      <w:r>
-        <w:t xml:space="preserve">, aber 7 </w:t>
-      </w:r>
-      <w:proofErr w:type="spellStart"/>
-      <w:r>
-        <w:t>tage</w:t>
-      </w:r>
-      <w:proofErr w:type="spellEnd"/>
-      <w:r>
-        <w:t xml:space="preserve"> eintragen</w:t>
-      </w:r>
-    </w:p>
-    <w:p>
-      <w:r>
-        <w:t xml:space="preserve">Challenge </w:t>
-      </w:r>
-      <w:proofErr w:type="spellStart"/>
-      <w:r>
-        <w:t>starts</w:t>
-      </w:r>
-      <w:proofErr w:type="spellEnd"/>
-      <w:r>
-        <w:t>/</w:t>
-      </w:r>
-      <w:proofErr w:type="spellStart"/>
-      <w:r>
-        <w:t>ends</w:t>
-      </w:r>
-      <w:proofErr w:type="spellEnd"/>
-      <w:r>
-        <w:t xml:space="preserve"> richtige Termine</w:t>
+    </w:p>
+    <w:p>
+      <w:r>
+        <w:t xml:space="preserve">Wenn </w:t>
+      </w:r>
+      <w:proofErr w:type="spellStart"/>
+      <w:r>
+        <w:t>distance</w:t>
+      </w:r>
+      <w:proofErr w:type="spellEnd"/>
+      <w:r>
+        <w:t xml:space="preserve"> in einem </w:t>
+      </w:r>
+      <w:proofErr w:type="spellStart"/>
+      <w:r>
+        <w:t>zeitfenster</w:t>
+      </w:r>
+      <w:proofErr w:type="spellEnd"/>
+      <w:r>
+        <w:t xml:space="preserve"> erneut hochgeladen wird </w:t>
+      </w:r>
+      <w:r>
+        <w:sym w:font="Wingdings" w:char="F0E0"/>
+      </w:r>
+      <w:r>
+        <w:t xml:space="preserve"> </w:t>
+      </w:r>
+      <w:proofErr w:type="spellStart"/>
+      <w:r>
+        <w:t>distance</w:t>
+      </w:r>
+      <w:proofErr w:type="spellEnd"/>
+      <w:r>
+        <w:t xml:space="preserve"> überschreiben</w:t>
       </w:r>
     </w:p>
     <w:p>
@@ -309,7 +377,6 @@
         <w:t xml:space="preserve">, email zu </w:t>
       </w:r>
       <w:proofErr w:type="spellStart"/>
-      <w:proofErr w:type="gramStart"/>
       <w:r>
         <w:t>namen</w:t>
       </w:r>
@@ -318,7 +385,6 @@
         <w:t>(</w:t>
       </w:r>
       <w:proofErr w:type="spellStart"/>
-      <w:proofErr w:type="gramEnd"/>
       <w:r>
         <w:t>teilnehmer</w:t>
       </w:r>
@@ -406,17 +472,12 @@
         <w:t xml:space="preserve"> </w:t>
       </w:r>
       <w:proofErr w:type="spellStart"/>
-      <w:proofErr w:type="gramStart"/>
       <w:r>
         <w:t>closePopup</w:t>
       </w:r>
       <w:proofErr w:type="spellEnd"/>
       <w:r>
-        <w:t>(</w:t>
-      </w:r>
-      <w:proofErr w:type="gramEnd"/>
-      <w:r>
-        <w:t xml:space="preserve">), </w:t>
+        <w:t xml:space="preserve">(), </w:t>
       </w:r>
       <w:proofErr w:type="spellStart"/>
       <w:r>
@@ -538,6 +599,11 @@
       <w:proofErr w:type="spellEnd"/>
       <w:r>
         <w:t>: implementieren data-service.js Z53</w:t>
+      </w:r>
+    </w:p>
+    <w:p>
+      <w:r>
+        <w:t>Rest Endpoints verschlüsseln</w:t>
       </w:r>
       <w:bookmarkStart w:id="0" w:name="_GoBack"/>
       <w:bookmarkEnd w:id="0"/>

</xml_diff>

<commit_message>
implementing email logic reactions
</commit_message>
<xml_diff>
--- a/Organisatorisches/Tasks.docx
+++ b/Organisatorisches/Tasks.docx
@@ -149,12 +149,7 @@
       </w:r>
       <w:proofErr w:type="spellEnd"/>
       <w:r>
-        <w:t xml:space="preserve"> Wenn email vorhanden, ganz normal weiter, wenn nicht -&gt; F</w:t>
-      </w:r>
-      <w:bookmarkStart w:id="0" w:name="_GoBack"/>
-      <w:bookmarkEnd w:id="0"/>
-      <w:r>
-        <w:t>ormular</w:t>
+        <w:t xml:space="preserve"> Wenn email vorhanden, ganz normal weiter, wenn nicht -&gt; Formular</w:t>
       </w:r>
     </w:p>
     <w:p>
@@ -679,6 +674,21 @@
       <w:r>
         <w:t>, Schramm, None)</w:t>
       </w:r>
+    </w:p>
+    <w:p>
+      <w:r>
+        <w:t>ausloggen implementieren (</w:t>
+      </w:r>
+      <w:proofErr w:type="spellStart"/>
+      <w:r>
+        <w:t>overview-selector</w:t>
+      </w:r>
+      <w:proofErr w:type="spellEnd"/>
+      <w:r>
+        <w:t xml:space="preserve"> Zeile 40 Methode checkForLogout)</w:t>
+      </w:r>
+      <w:bookmarkStart w:id="0" w:name="_GoBack"/>
+      <w:bookmarkEnd w:id="0"/>
     </w:p>
     <w:p/>
     <w:sectPr>

</xml_diff>

<commit_message>
added work hours, removed task
</commit_message>
<xml_diff>
--- a/Organisatorisches/Tasks.docx
+++ b/Organisatorisches/Tasks.docx
@@ -19,43 +19,24 @@
       </w:r>
     </w:p>
     <w:p>
+      <w:r>
+        <w:t>Website responsive machen</w:t>
+      </w:r>
+      <w:r>
+        <w:t xml:space="preserve"> </w:t>
+      </w:r>
+    </w:p>
+    <w:p>
       <w:pPr>
         <w:rPr>
           <w:b/>
         </w:rPr>
       </w:pPr>
       <w:r>
-        <w:t>Website responsive machen</w:t>
-      </w:r>
-      <w:r>
-        <w:t xml:space="preserve"> </w:t>
-      </w:r>
-    </w:p>
-    <w:p>
-      <w:r>
-        <w:t>Flaggen als Dropdown anbieten</w:t>
-      </w:r>
-      <w:r>
-        <w:t xml:space="preserve"> </w:t>
-      </w:r>
-    </w:p>
-    <w:p>
-      <w:pPr>
-        <w:rPr>
-          <w:b/>
-        </w:rPr>
-      </w:pPr>
-      <w:r>
-        <w:t xml:space="preserve">transparentes HG Bild (auf Schramm warten für </w:t>
-      </w:r>
-      <w:proofErr w:type="spellStart"/>
-      <w:r>
-        <w:t>bild</w:t>
-      </w:r>
-      <w:proofErr w:type="spellEnd"/>
-      <w:r>
-        <w:t xml:space="preserve">) </w:t>
-      </w:r>
+        <w:t>transparentes HG Bild</w:t>
+      </w:r>
+      <w:bookmarkStart w:id="0" w:name="_GoBack"/>
+      <w:bookmarkEnd w:id="0"/>
     </w:p>
     <w:p/>
     <w:p>
@@ -779,8 +760,6 @@
       <w:r>
         <w:t xml:space="preserve"> durch </w:t>
       </w:r>
-      <w:bookmarkStart w:id="0" w:name="_GoBack"/>
-      <w:bookmarkEnd w:id="0"/>
       <w:proofErr w:type="spellStart"/>
       <w:r>
         <w:t>newDate</w:t>

</xml_diff>

<commit_message>
finished login component frontend
</commit_message>
<xml_diff>
--- a/Organisatorisches/Tasks.docx
+++ b/Organisatorisches/Tasks.docx
@@ -505,8 +505,6 @@
         </w:rPr>
         <w:t>)</w:t>
       </w:r>
-      <w:bookmarkStart w:id="0" w:name="_GoBack"/>
-      <w:bookmarkEnd w:id="0"/>
     </w:p>
     <w:p>
       <w:r>
@@ -887,6 +885,77 @@
         </w:rPr>
         <w:t>testen gesamtes System (Richtigkeit der Daten) bis spätestens DIENSTAG</w:t>
       </w:r>
+    </w:p>
+    <w:p>
+      <w:pPr>
+        <w:rPr>
+          <w:b/>
+        </w:rPr>
+      </w:pPr>
+      <w:r>
+        <w:rPr>
+          <w:b/>
+        </w:rPr>
+        <w:t>all-clubs-</w:t>
+      </w:r>
+      <w:proofErr w:type="spellStart"/>
+      <w:r>
+        <w:rPr>
+          <w:b/>
+        </w:rPr>
+        <w:t>reduced</w:t>
+      </w:r>
+      <w:proofErr w:type="spellEnd"/>
+      <w:r>
+        <w:rPr>
+          <w:b/>
+        </w:rPr>
+        <w:t xml:space="preserve"> in </w:t>
+      </w:r>
+      <w:proofErr w:type="spellStart"/>
+      <w:r>
+        <w:rPr>
+          <w:b/>
+        </w:rPr>
+        <w:t>dataservice</w:t>
+      </w:r>
+      <w:proofErr w:type="spellEnd"/>
+      <w:r>
+        <w:rPr>
+          <w:b/>
+        </w:rPr>
+        <w:t xml:space="preserve"> implementieren (alle </w:t>
+      </w:r>
+      <w:proofErr w:type="spellStart"/>
+      <w:r>
+        <w:rPr>
+          <w:b/>
+        </w:rPr>
+        <w:t>clubs</w:t>
+      </w:r>
+      <w:proofErr w:type="spellEnd"/>
+      <w:r>
+        <w:rPr>
+          <w:b/>
+        </w:rPr>
+        <w:t xml:space="preserve"> mitschicken die keinen </w:t>
+      </w:r>
+      <w:proofErr w:type="spellStart"/>
+      <w:r>
+        <w:rPr>
+          <w:b/>
+        </w:rPr>
+        <w:t>verwalter</w:t>
+      </w:r>
+      <w:proofErr w:type="spellEnd"/>
+      <w:r>
+        <w:rPr>
+          <w:b/>
+        </w:rPr>
+        <w:t xml:space="preserve"> haben=</w:t>
+      </w:r>
+      <w:bookmarkStart w:id="0" w:name="_GoBack"/>
+      <w:bookmarkEnd w:id="0"/>
     </w:p>
     <w:p>
       <w:pPr>

</xml_diff>

<commit_message>
made some code async
</commit_message>
<xml_diff>
--- a/Organisatorisches/Tasks.docx
+++ b/Organisatorisches/Tasks.docx
@@ -294,6 +294,21 @@
         </w:rPr>
         <w:t>Code Review challenge-manager &amp; data-form (properties in html!)</w:t>
       </w:r>
+    </w:p>
+    <w:p>
+      <w:pPr>
+        <w:rPr>
+          <w:lang w:val="en-US"/>
+        </w:rPr>
+      </w:pPr>
+      <w:r>
+        <w:rPr>
+          <w:lang w:val="en-US"/>
+        </w:rPr>
+        <w:t>Catch Connection Error</w:t>
+      </w:r>
+      <w:bookmarkStart w:id="0" w:name="_GoBack"/>
+      <w:bookmarkEnd w:id="0"/>
     </w:p>
     <w:p>
       <w:pPr>
@@ -1184,12 +1199,12 @@
     </w:p>
     <w:p>
       <w:r>
+        <w:lastRenderedPageBreak/>
         <w:t>Challenge dauert nun von Donnerstag 0 Uhr bis Mittwoch 24 Uhr</w:t>
       </w:r>
     </w:p>
     <w:p>
       <w:r>
-        <w:lastRenderedPageBreak/>
         <w:t xml:space="preserve">Extra Funktion im </w:t>
       </w:r>
       <w:proofErr w:type="spellStart"/>
@@ -1231,10 +1246,7 @@
         <w:t xml:space="preserve"> (Backend)</w:t>
       </w:r>
     </w:p>
-    <w:p>
-      <w:bookmarkStart w:id="0" w:name="_GoBack"/>
-      <w:bookmarkEnd w:id="0"/>
-    </w:p>
+    <w:p/>
     <w:sectPr>
       <w:pgSz w:w="11906" w:h="16838"/>
       <w:pgMar w:top="1417" w:right="1417" w:bottom="1134" w:left="1417" w:header="708" w:footer="708" w:gutter="0"/>

</xml_diff>

<commit_message>
added some more error catching
</commit_message>
<xml_diff>
--- a/Organisatorisches/Tasks.docx
+++ b/Organisatorisches/Tasks.docx
@@ -217,6 +217,45 @@
           <w:lang w:val="en-US"/>
         </w:rPr>
       </w:pPr>
+      <w:r>
+        <w:rPr>
+          <w:lang w:val="en-US"/>
+        </w:rPr>
+        <w:t>Code Review challenge-manager &amp; data-form (properties in html!)</w:t>
+      </w:r>
+    </w:p>
+    <w:p>
+      <w:pPr>
+        <w:rPr>
+          <w:lang w:val="en-US"/>
+        </w:rPr>
+      </w:pPr>
+    </w:p>
+    <w:p>
+      <w:pPr>
+        <w:rPr>
+          <w:lang w:val="en-US"/>
+        </w:rPr>
+      </w:pPr>
+      <w:r>
+        <w:rPr>
+          <w:lang w:val="en-US"/>
+        </w:rPr>
+        <w:t>David:</w:t>
+      </w:r>
+      <w:r>
+        <w:rPr>
+          <w:lang w:val="en-US"/>
+        </w:rPr>
+        <w:t xml:space="preserve"> </w:t>
+      </w:r>
+    </w:p>
+    <w:p>
+      <w:pPr>
+        <w:rPr>
+          <w:lang w:val="en-US"/>
+        </w:rPr>
+      </w:pPr>
       <w:proofErr w:type="spellStart"/>
       <w:r>
         <w:rPr>
@@ -281,54 +320,6 @@
         <w:t>ist</w:t>
       </w:r>
       <w:proofErr w:type="spellEnd"/>
-    </w:p>
-    <w:p>
-      <w:pPr>
-        <w:rPr>
-          <w:lang w:val="en-US"/>
-        </w:rPr>
-      </w:pPr>
-      <w:r>
-        <w:rPr>
-          <w:lang w:val="en-US"/>
-        </w:rPr>
-        <w:t>Code Review challenge-manager &amp; data-form (properties in html!)</w:t>
-      </w:r>
-    </w:p>
-    <w:p>
-      <w:pPr>
-        <w:rPr>
-          <w:lang w:val="en-US"/>
-        </w:rPr>
-      </w:pPr>
-      <w:r>
-        <w:rPr>
-          <w:lang w:val="en-US"/>
-        </w:rPr>
-        <w:t>Catch Connection Error</w:t>
-      </w:r>
-      <w:bookmarkStart w:id="0" w:name="_GoBack"/>
-      <w:bookmarkEnd w:id="0"/>
-    </w:p>
-    <w:p>
-      <w:pPr>
-        <w:rPr>
-          <w:lang w:val="en-US"/>
-        </w:rPr>
-      </w:pPr>
-    </w:p>
-    <w:p>
-      <w:pPr>
-        <w:rPr>
-          <w:lang w:val="en-US"/>
-        </w:rPr>
-      </w:pPr>
-      <w:r>
-        <w:rPr>
-          <w:lang w:val="en-US"/>
-        </w:rPr>
-        <w:t>David:</w:t>
-      </w:r>
     </w:p>
     <w:p>
       <w:pPr>
@@ -1199,12 +1190,12 @@
     </w:p>
     <w:p>
       <w:r>
+        <w:t>Challenge dauert nun von Donnerstag 0 Uhr bis Mittwoch 24 Uhr</w:t>
+      </w:r>
+    </w:p>
+    <w:p>
+      <w:r>
         <w:lastRenderedPageBreak/>
-        <w:t>Challenge dauert nun von Donnerstag 0 Uhr bis Mittwoch 24 Uhr</w:t>
-      </w:r>
-    </w:p>
-    <w:p>
-      <w:r>
         <w:t xml:space="preserve">Extra Funktion im </w:t>
       </w:r>
       <w:proofErr w:type="spellStart"/>
@@ -1245,6 +1236,35 @@
       <w:r>
         <w:t xml:space="preserve"> (Backend)</w:t>
       </w:r>
+    </w:p>
+    <w:p>
+      <w:r>
+        <w:t>Alterseinteilung</w:t>
+      </w:r>
+      <w:r>
+        <w:t xml:space="preserve"> </w:t>
+      </w:r>
+      <w:r>
+        <w:t xml:space="preserve">unter “Ergo Challenge“ bis jetzt </w:t>
+      </w:r>
+      <w:proofErr w:type="spellStart"/>
+      <w:r>
+        <w:t>hardgecoded</w:t>
+      </w:r>
+      <w:proofErr w:type="spellEnd"/>
+      <w:r>
+        <w:t xml:space="preserve"> in </w:t>
+      </w:r>
+      <w:proofErr w:type="spellStart"/>
+      <w:r>
+        <w:t>translation</w:t>
+      </w:r>
+      <w:proofErr w:type="spellEnd"/>
+      <w:r>
+        <w:t>, dynamisch machen</w:t>
+      </w:r>
+      <w:bookmarkStart w:id="0" w:name="_GoBack"/>
+      <w:bookmarkEnd w:id="0"/>
     </w:p>
     <w:p/>
     <w:sectPr>

</xml_diff>

<commit_message>
added needed responses for post/put/delete
</commit_message>
<xml_diff>
--- a/Organisatorisches/Tasks.docx
+++ b/Organisatorisches/Tasks.docx
@@ -123,7 +123,35 @@
         <w:rPr>
           <w:lang w:val="en-US"/>
         </w:rPr>
-        <w:t>Logo nacho ben &amp; fetter</w:t>
+        <w:t xml:space="preserve">Logo </w:t>
+      </w:r>
+      <w:proofErr w:type="spellStart"/>
+      <w:r>
+        <w:rPr>
+          <w:lang w:val="en-US"/>
+        </w:rPr>
+        <w:t>nach</w:t>
+      </w:r>
+      <w:proofErr w:type="spellEnd"/>
+      <w:r>
+        <w:rPr>
+          <w:lang w:val="en-US"/>
+        </w:rPr>
+        <w:t xml:space="preserve"> </w:t>
+      </w:r>
+      <w:proofErr w:type="spellStart"/>
+      <w:r>
+        <w:rPr>
+          <w:lang w:val="en-US"/>
+        </w:rPr>
+        <w:t>oben</w:t>
+      </w:r>
+      <w:proofErr w:type="spellEnd"/>
+      <w:r>
+        <w:rPr>
+          <w:lang w:val="en-US"/>
+        </w:rPr>
+        <w:t xml:space="preserve"> &amp; fetter</w:t>
       </w:r>
     </w:p>
     <w:p>
@@ -1156,386 +1184,392 @@
         <w:rPr>
           <w:b/>
         </w:rPr>
-        <w:t xml:space="preserve"> (leg mal was für 2019 </w:t>
-      </w:r>
-      <w:proofErr w:type="spellStart"/>
-      <w:r>
-        <w:rPr>
-          <w:b/>
-        </w:rPr>
-        <w:t>odaso</w:t>
-      </w:r>
-      <w:proofErr w:type="spellEnd"/>
-      <w:r>
-        <w:rPr>
-          <w:b/>
-        </w:rPr>
-        <w:t xml:space="preserve"> an und lösch des dann, danach kannst die </w:t>
-      </w:r>
-      <w:proofErr w:type="spellStart"/>
-      <w:r>
-        <w:rPr>
-          <w:b/>
-        </w:rPr>
-        <w:t>funktion</w:t>
-      </w:r>
-      <w:proofErr w:type="spellEnd"/>
-      <w:r>
-        <w:rPr>
-          <w:b/>
-        </w:rPr>
-        <w:t xml:space="preserve"> wegen </w:t>
-      </w:r>
-      <w:proofErr w:type="spellStart"/>
-      <w:r>
-        <w:rPr>
-          <w:b/>
-        </w:rPr>
-        <w:t>sicherheitsgründen</w:t>
-      </w:r>
-      <w:proofErr w:type="spellEnd"/>
-      <w:r>
-        <w:rPr>
-          <w:b/>
-        </w:rPr>
-        <w:t xml:space="preserve"> bis </w:t>
-      </w:r>
-      <w:proofErr w:type="spellStart"/>
-      <w:r>
-        <w:rPr>
-          <w:b/>
-        </w:rPr>
-        <w:t>april</w:t>
-      </w:r>
-      <w:proofErr w:type="spellEnd"/>
-      <w:r>
-        <w:rPr>
-          <w:b/>
-        </w:rPr>
-        <w:t xml:space="preserve"> mal „ned-funktionsfähig-aber-mit-1-zeile-auskommentieren-gehts“ machen)</w:t>
-      </w:r>
-      <w:r>
-        <w:t xml:space="preserve"> </w:t>
-      </w:r>
-    </w:p>
-    <w:p>
-      <w:proofErr w:type="spellStart"/>
-      <w:r>
-        <w:rPr>
-          <w:b/>
-        </w:rPr>
-        <w:t>challengestatus.php</w:t>
-      </w:r>
-      <w:proofErr w:type="spellEnd"/>
-      <w:r>
-        <w:rPr>
-          <w:b/>
-        </w:rPr>
-        <w:t>:</w:t>
-      </w:r>
-      <w:r>
-        <w:t xml:space="preserve"> </w:t>
-      </w:r>
-      <w:r>
-        <w:rPr>
-          <w:b/>
-        </w:rPr>
-        <w:t>aktuell „</w:t>
-      </w:r>
-      <w:proofErr w:type="spellStart"/>
-      <w:r>
-        <w:rPr>
-          <w:b/>
-        </w:rPr>
-        <w:t>status</w:t>
-      </w:r>
-      <w:proofErr w:type="spellEnd"/>
-      <w:r>
-        <w:rPr>
-          <w:b/>
-        </w:rPr>
-        <w:t>“ wird zu „</w:t>
-      </w:r>
-      <w:proofErr w:type="spellStart"/>
-      <w:r>
-        <w:rPr>
-          <w:b/>
-        </w:rPr>
-        <w:t>challengeStatus</w:t>
-      </w:r>
-      <w:proofErr w:type="spellEnd"/>
-      <w:r>
-        <w:rPr>
-          <w:b/>
-        </w:rPr>
-        <w:t>“, Pfad erweitert um „email“, zusätzlich „</w:t>
-      </w:r>
-      <w:proofErr w:type="spellStart"/>
-      <w:r>
-        <w:rPr>
-          <w:b/>
-        </w:rPr>
-        <w:t>emailStatus</w:t>
-      </w:r>
-      <w:proofErr w:type="spellEnd"/>
-      <w:proofErr w:type="gramStart"/>
-      <w:r>
-        <w:rPr>
-          <w:b/>
-        </w:rPr>
-        <w:t>“(</w:t>
-      </w:r>
-      <w:proofErr w:type="gramEnd"/>
-      <w:r>
-        <w:rPr>
-          <w:b/>
-        </w:rPr>
-        <w:t xml:space="preserve">Club, </w:t>
-      </w:r>
-      <w:proofErr w:type="spellStart"/>
-      <w:r>
-        <w:rPr>
-          <w:b/>
-        </w:rPr>
-        <w:t>Participant</w:t>
-      </w:r>
-      <w:proofErr w:type="spellEnd"/>
-      <w:r>
-        <w:rPr>
-          <w:b/>
-        </w:rPr>
-        <w:t>, Schramm, None)</w:t>
-      </w:r>
-      <w:r>
-        <w:rPr>
-          <w:b/>
-          <w:lang w:val="en-US"/>
-        </w:rPr>
-        <w:t xml:space="preserve"> </w:t>
-      </w:r>
-    </w:p>
-    <w:p>
-      <w:r>
-        <w:rPr>
-          <w:b/>
-        </w:rPr>
-        <w:t xml:space="preserve">Club Accounts und </w:t>
-      </w:r>
-      <w:proofErr w:type="spellStart"/>
-      <w:r>
-        <w:rPr>
-          <w:b/>
-        </w:rPr>
-        <w:t>Participant</w:t>
-      </w:r>
-      <w:proofErr w:type="spellEnd"/>
-      <w:r>
-        <w:rPr>
-          <w:b/>
-        </w:rPr>
-        <w:t xml:space="preserve"> Accounts werden getrennt verwaltet. (Backend)</w:t>
-      </w:r>
-      <w:r>
-        <w:t xml:space="preserve"> </w:t>
-      </w:r>
-    </w:p>
-    <w:p>
-      <w:pPr>
-        <w:rPr>
-          <w:b/>
-        </w:rPr>
-      </w:pPr>
-      <w:r>
-        <w:rPr>
-          <w:b/>
-        </w:rPr>
-        <w:t xml:space="preserve">Extra Funktion im </w:t>
-      </w:r>
-      <w:proofErr w:type="spellStart"/>
-      <w:r>
-        <w:rPr>
-          <w:b/>
-        </w:rPr>
-        <w:t>ChallengeManager</w:t>
-      </w:r>
-      <w:proofErr w:type="spellEnd"/>
-      <w:r>
-        <w:rPr>
-          <w:b/>
-        </w:rPr>
-        <w:t xml:space="preserve"> zum nachträglichen Bearbeiten von Distanzen. (Backend)</w:t>
-      </w:r>
-      <w:r>
-        <w:rPr>
-          <w:b/>
-        </w:rPr>
-        <w:t xml:space="preserve"> </w:t>
-      </w:r>
-    </w:p>
-    <w:p>
-      <w:pPr>
-        <w:rPr>
-          <w:b/>
-        </w:rPr>
-      </w:pPr>
-      <w:r>
-        <w:t>Rest Endpoints verschlüsseln</w:t>
-      </w:r>
-      <w:r>
-        <w:t xml:space="preserve"> </w:t>
-      </w:r>
-    </w:p>
-    <w:p>
-      <w:pPr>
-        <w:rPr>
-          <w:lang w:val="en-US"/>
-        </w:rPr>
-      </w:pPr>
-      <w:r>
-        <w:t xml:space="preserve">2016 </w:t>
-      </w:r>
-      <w:proofErr w:type="spellStart"/>
-      <w:r>
-        <w:t>ergebnisse</w:t>
-      </w:r>
-      <w:proofErr w:type="spellEnd"/>
-    </w:p>
-    <w:p>
-      <w:r>
-        <w:t xml:space="preserve">Wenn für gesendetes </w:t>
-      </w:r>
-      <w:proofErr w:type="spellStart"/>
-      <w:r>
-        <w:t>jahr</w:t>
-      </w:r>
-      <w:proofErr w:type="spellEnd"/>
-      <w:r>
-        <w:t xml:space="preserve"> bereits bestehende </w:t>
-      </w:r>
-      <w:proofErr w:type="spellStart"/>
-      <w:r>
-        <w:t>challenge</w:t>
-      </w:r>
-      <w:proofErr w:type="spellEnd"/>
-      <w:r>
-        <w:t xml:space="preserve"> erstellt wird </w:t>
-      </w:r>
-      <w:r>
-        <w:sym w:font="Wingdings" w:char="F0E0"/>
-      </w:r>
-      <w:r>
-        <w:t xml:space="preserve"> 6x </w:t>
-      </w:r>
-      <w:proofErr w:type="spellStart"/>
-      <w:r>
-        <w:t>datum</w:t>
-      </w:r>
-      <w:proofErr w:type="spellEnd"/>
-      <w:r>
-        <w:t xml:space="preserve"> überschreiben</w:t>
-      </w:r>
-      <w:r>
-        <w:t xml:space="preserve"> </w:t>
-      </w:r>
-    </w:p>
-    <w:p>
-      <w:pPr>
-        <w:rPr>
-          <w:b/>
-        </w:rPr>
-      </w:pPr>
-      <w:r>
-        <w:t xml:space="preserve">Wenn </w:t>
-      </w:r>
-      <w:proofErr w:type="spellStart"/>
-      <w:r>
-        <w:t>distance</w:t>
-      </w:r>
-      <w:proofErr w:type="spellEnd"/>
-      <w:r>
-        <w:t xml:space="preserve"> in einem </w:t>
-      </w:r>
-      <w:proofErr w:type="spellStart"/>
-      <w:r>
-        <w:t>zeitfenster</w:t>
-      </w:r>
-      <w:proofErr w:type="spellEnd"/>
-      <w:r>
-        <w:t xml:space="preserve"> erneut hochgeladen wird </w:t>
-      </w:r>
-      <w:r>
-        <w:sym w:font="Wingdings" w:char="F0E0"/>
-      </w:r>
-      <w:r>
-        <w:t xml:space="preserve"> </w:t>
-      </w:r>
-      <w:proofErr w:type="spellStart"/>
-      <w:r>
-        <w:t>distance</w:t>
-      </w:r>
-      <w:proofErr w:type="spellEnd"/>
-      <w:r>
-        <w:t xml:space="preserve"> überschreiben</w:t>
-      </w:r>
-    </w:p>
-    <w:p>
-      <w:proofErr w:type="spellStart"/>
-      <w:r>
-        <w:rPr>
-          <w:lang w:val="en-US"/>
-        </w:rPr>
-        <w:t>Npm</w:t>
-      </w:r>
-      <w:proofErr w:type="spellEnd"/>
-      <w:r>
-        <w:rPr>
-          <w:lang w:val="en-US"/>
-        </w:rPr>
-        <w:t xml:space="preserve"> </w:t>
-      </w:r>
-      <w:proofErr w:type="spellStart"/>
-      <w:r>
-        <w:rPr>
-          <w:lang w:val="en-US"/>
-        </w:rPr>
-        <w:t>i</w:t>
-      </w:r>
-      <w:proofErr w:type="spellEnd"/>
-      <w:r>
-        <w:rPr>
-          <w:lang w:val="en-US"/>
-        </w:rPr>
-        <w:t xml:space="preserve"> file-saver</w:t>
-      </w:r>
-      <w:r>
-        <w:rPr>
-          <w:lang w:val="en-US"/>
-        </w:rPr>
-        <w:t xml:space="preserve">, </w:t>
-      </w:r>
-      <w:r>
-        <w:t xml:space="preserve">Beweisbild suchen </w:t>
-      </w:r>
-      <w:proofErr w:type="spellStart"/>
-      <w:r>
-        <w:t>challenge</w:t>
-      </w:r>
-      <w:proofErr w:type="spellEnd"/>
-      <w:r>
-        <w:t xml:space="preserve">-manager </w:t>
-      </w:r>
-      <w:proofErr w:type="spellStart"/>
-      <w:r>
-        <w:t>zeile</w:t>
-      </w:r>
-      <w:proofErr w:type="spellEnd"/>
-      <w:r>
-        <w:t xml:space="preserve"> 262</w:t>
-      </w:r>
-    </w:p>
-    <w:p>
+        <w:t xml:space="preserve"> (le</w:t>
+      </w:r>
       <w:bookmarkStart w:id="0" w:name="_GoBack"/>
       <w:bookmarkEnd w:id="0"/>
+      <w:r>
+        <w:rPr>
+          <w:b/>
+        </w:rPr>
+        <w:t xml:space="preserve">g mal was für 2019 </w:t>
+      </w:r>
+      <w:proofErr w:type="spellStart"/>
+      <w:r>
+        <w:rPr>
+          <w:b/>
+        </w:rPr>
+        <w:t>odaso</w:t>
+      </w:r>
+      <w:proofErr w:type="spellEnd"/>
+      <w:r>
+        <w:rPr>
+          <w:b/>
+        </w:rPr>
+        <w:t xml:space="preserve"> an und lösch des dann, danach kannst die </w:t>
+      </w:r>
+      <w:proofErr w:type="spellStart"/>
+      <w:r>
+        <w:rPr>
+          <w:b/>
+        </w:rPr>
+        <w:t>funktion</w:t>
+      </w:r>
+      <w:proofErr w:type="spellEnd"/>
+      <w:r>
+        <w:rPr>
+          <w:b/>
+        </w:rPr>
+        <w:t xml:space="preserve"> wegen </w:t>
+      </w:r>
+      <w:proofErr w:type="spellStart"/>
+      <w:r>
+        <w:rPr>
+          <w:b/>
+        </w:rPr>
+        <w:t>sicherheitsgründen</w:t>
+      </w:r>
+      <w:proofErr w:type="spellEnd"/>
+      <w:r>
+        <w:rPr>
+          <w:b/>
+        </w:rPr>
+        <w:t xml:space="preserve"> bis </w:t>
+      </w:r>
+      <w:proofErr w:type="spellStart"/>
+      <w:r>
+        <w:rPr>
+          <w:b/>
+        </w:rPr>
+        <w:t>april</w:t>
+      </w:r>
+      <w:proofErr w:type="spellEnd"/>
+      <w:r>
+        <w:rPr>
+          <w:b/>
+        </w:rPr>
+        <w:t xml:space="preserve"> mal „ned-funktionsfähig-aber-mit-1-zeile-auskommentieren-gehts“ machen)</w:t>
+      </w:r>
+      <w:r>
+        <w:t xml:space="preserve"> </w:t>
+      </w:r>
+    </w:p>
+    <w:p>
+      <w:proofErr w:type="spellStart"/>
+      <w:r>
+        <w:rPr>
+          <w:b/>
+        </w:rPr>
+        <w:t>challengestatus.php</w:t>
+      </w:r>
+      <w:proofErr w:type="spellEnd"/>
+      <w:r>
+        <w:rPr>
+          <w:b/>
+        </w:rPr>
+        <w:t>:</w:t>
+      </w:r>
+      <w:r>
+        <w:t xml:space="preserve"> </w:t>
+      </w:r>
+      <w:r>
+        <w:rPr>
+          <w:b/>
+        </w:rPr>
+        <w:t>aktuell „</w:t>
+      </w:r>
+      <w:proofErr w:type="spellStart"/>
+      <w:r>
+        <w:rPr>
+          <w:b/>
+        </w:rPr>
+        <w:t>status</w:t>
+      </w:r>
+      <w:proofErr w:type="spellEnd"/>
+      <w:r>
+        <w:rPr>
+          <w:b/>
+        </w:rPr>
+        <w:t>“ wird zu „</w:t>
+      </w:r>
+      <w:proofErr w:type="spellStart"/>
+      <w:r>
+        <w:rPr>
+          <w:b/>
+        </w:rPr>
+        <w:t>challengeStatus</w:t>
+      </w:r>
+      <w:proofErr w:type="spellEnd"/>
+      <w:r>
+        <w:rPr>
+          <w:b/>
+        </w:rPr>
+        <w:t>“, Pfad erweitert um „email“, zusätzlich „</w:t>
+      </w:r>
+      <w:proofErr w:type="spellStart"/>
+      <w:r>
+        <w:rPr>
+          <w:b/>
+        </w:rPr>
+        <w:t>emailStatus</w:t>
+      </w:r>
+      <w:proofErr w:type="spellEnd"/>
+      <w:proofErr w:type="gramStart"/>
+      <w:r>
+        <w:rPr>
+          <w:b/>
+        </w:rPr>
+        <w:t>“(</w:t>
+      </w:r>
+      <w:proofErr w:type="gramEnd"/>
+      <w:r>
+        <w:rPr>
+          <w:b/>
+        </w:rPr>
+        <w:t xml:space="preserve">Club, </w:t>
+      </w:r>
+      <w:proofErr w:type="spellStart"/>
+      <w:r>
+        <w:rPr>
+          <w:b/>
+        </w:rPr>
+        <w:t>Participant</w:t>
+      </w:r>
+      <w:proofErr w:type="spellEnd"/>
+      <w:r>
+        <w:rPr>
+          <w:b/>
+        </w:rPr>
+        <w:t>, Schramm, None)</w:t>
+      </w:r>
+      <w:r>
+        <w:rPr>
+          <w:b/>
+          <w:lang w:val="en-US"/>
+        </w:rPr>
+        <w:t xml:space="preserve"> </w:t>
+      </w:r>
+    </w:p>
+    <w:p>
+      <w:r>
+        <w:rPr>
+          <w:b/>
+        </w:rPr>
+        <w:t xml:space="preserve">Club Accounts und </w:t>
+      </w:r>
+      <w:proofErr w:type="spellStart"/>
+      <w:r>
+        <w:rPr>
+          <w:b/>
+        </w:rPr>
+        <w:t>Participant</w:t>
+      </w:r>
+      <w:proofErr w:type="spellEnd"/>
+      <w:r>
+        <w:rPr>
+          <w:b/>
+        </w:rPr>
+        <w:t xml:space="preserve"> Accounts werden getrennt verwaltet. (Backend)</w:t>
+      </w:r>
+      <w:r>
+        <w:t xml:space="preserve"> </w:t>
+      </w:r>
+    </w:p>
+    <w:p>
+      <w:pPr>
+        <w:rPr>
+          <w:b/>
+        </w:rPr>
+      </w:pPr>
+      <w:r>
+        <w:rPr>
+          <w:b/>
+        </w:rPr>
+        <w:t xml:space="preserve">Extra Funktion im </w:t>
+      </w:r>
+      <w:proofErr w:type="spellStart"/>
+      <w:r>
+        <w:rPr>
+          <w:b/>
+        </w:rPr>
+        <w:t>ChallengeManager</w:t>
+      </w:r>
+      <w:proofErr w:type="spellEnd"/>
+      <w:r>
+        <w:rPr>
+          <w:b/>
+        </w:rPr>
+        <w:t xml:space="preserve"> zum nachträglichen Bearbeiten von Distanzen. (Backend)</w:t>
+      </w:r>
+      <w:r>
+        <w:rPr>
+          <w:b/>
+        </w:rPr>
+        <w:t xml:space="preserve"> </w:t>
+      </w:r>
+    </w:p>
+    <w:p>
+      <w:pPr>
+        <w:rPr>
+          <w:b/>
+        </w:rPr>
+      </w:pPr>
+      <w:r>
+        <w:t>Rest Endpoints verschlüsseln</w:t>
+      </w:r>
+      <w:r>
+        <w:t xml:space="preserve"> </w:t>
+      </w:r>
+    </w:p>
+    <w:p>
+      <w:pPr>
+        <w:rPr>
+          <w:lang w:val="en-US"/>
+        </w:rPr>
+      </w:pPr>
+      <w:r>
+        <w:t xml:space="preserve">2016 </w:t>
+      </w:r>
+      <w:proofErr w:type="spellStart"/>
+      <w:r>
+        <w:t>ergebnisse</w:t>
+      </w:r>
+      <w:proofErr w:type="spellEnd"/>
+    </w:p>
+    <w:p>
+      <w:r>
+        <w:t xml:space="preserve">Wenn für gesendetes </w:t>
+      </w:r>
+      <w:proofErr w:type="spellStart"/>
+      <w:r>
+        <w:t>jahr</w:t>
+      </w:r>
+      <w:proofErr w:type="spellEnd"/>
+      <w:r>
+        <w:t xml:space="preserve"> bereits bestehende </w:t>
+      </w:r>
+      <w:proofErr w:type="spellStart"/>
+      <w:r>
+        <w:t>challenge</w:t>
+      </w:r>
+      <w:proofErr w:type="spellEnd"/>
+      <w:r>
+        <w:t xml:space="preserve"> erstellt wird </w:t>
+      </w:r>
+      <w:r>
+        <w:sym w:font="Wingdings" w:char="F0E0"/>
+      </w:r>
+      <w:r>
+        <w:t xml:space="preserve"> 6x </w:t>
+      </w:r>
+      <w:proofErr w:type="spellStart"/>
+      <w:r>
+        <w:t>datum</w:t>
+      </w:r>
+      <w:proofErr w:type="spellEnd"/>
+      <w:r>
+        <w:t xml:space="preserve"> überschreiben</w:t>
+      </w:r>
+      <w:r>
+        <w:t xml:space="preserve"> </w:t>
+      </w:r>
+    </w:p>
+    <w:p>
+      <w:pPr>
+        <w:rPr>
+          <w:b/>
+        </w:rPr>
+      </w:pPr>
+      <w:r>
+        <w:t xml:space="preserve">Wenn </w:t>
+      </w:r>
+      <w:proofErr w:type="spellStart"/>
+      <w:r>
+        <w:t>distance</w:t>
+      </w:r>
+      <w:proofErr w:type="spellEnd"/>
+      <w:r>
+        <w:t xml:space="preserve"> in einem </w:t>
+      </w:r>
+      <w:proofErr w:type="spellStart"/>
+      <w:r>
+        <w:t>zeitfenster</w:t>
+      </w:r>
+      <w:proofErr w:type="spellEnd"/>
+      <w:r>
+        <w:t xml:space="preserve"> erneut hochgeladen wird </w:t>
+      </w:r>
+      <w:r>
+        <w:sym w:font="Wingdings" w:char="F0E0"/>
+      </w:r>
+      <w:r>
+        <w:t xml:space="preserve"> </w:t>
+      </w:r>
+      <w:proofErr w:type="spellStart"/>
+      <w:r>
+        <w:t>distance</w:t>
+      </w:r>
+      <w:proofErr w:type="spellEnd"/>
+      <w:r>
+        <w:t xml:space="preserve"> überschreiben</w:t>
+      </w:r>
+    </w:p>
+    <w:p>
+      <w:proofErr w:type="spellStart"/>
+      <w:r>
+        <w:rPr>
+          <w:lang w:val="en-US"/>
+        </w:rPr>
+        <w:t>Npm</w:t>
+      </w:r>
+      <w:proofErr w:type="spellEnd"/>
+      <w:r>
+        <w:rPr>
+          <w:lang w:val="en-US"/>
+        </w:rPr>
+        <w:t xml:space="preserve"> </w:t>
+      </w:r>
+      <w:proofErr w:type="spellStart"/>
+      <w:r>
+        <w:rPr>
+          <w:lang w:val="en-US"/>
+        </w:rPr>
+        <w:t>i</w:t>
+      </w:r>
+      <w:proofErr w:type="spellEnd"/>
+      <w:r>
+        <w:rPr>
+          <w:lang w:val="en-US"/>
+        </w:rPr>
+        <w:t xml:space="preserve"> file-saver</w:t>
+      </w:r>
+      <w:r>
+        <w:rPr>
+          <w:lang w:val="en-US"/>
+        </w:rPr>
+        <w:t xml:space="preserve">, </w:t>
+      </w:r>
+      <w:r>
+        <w:t xml:space="preserve">Beweisbild suchen </w:t>
+      </w:r>
+      <w:proofErr w:type="spellStart"/>
+      <w:r>
+        <w:t>challenge</w:t>
+      </w:r>
+      <w:proofErr w:type="spellEnd"/>
+      <w:r>
+        <w:t xml:space="preserve">-manager </w:t>
+      </w:r>
+      <w:proofErr w:type="spellStart"/>
+      <w:r>
+        <w:t>zeile</w:t>
+      </w:r>
+      <w:proofErr w:type="spellEnd"/>
+      <w:r>
+        <w:t xml:space="preserve"> 262</w:t>
+      </w:r>
+    </w:p>
+    <w:p>
       <w:r>
         <w:t>README.md schreiben</w:t>
       </w:r>

</xml_diff>

<commit_message>
Finalized login + create participant/club
</commit_message>
<xml_diff>
--- a/Organisatorisches/Tasks.docx
+++ b/Organisatorisches/Tasks.docx
@@ -57,8 +57,156 @@
           <w:b/>
         </w:rPr>
       </w:pPr>
+      <w:r>
+        <w:rPr>
+          <w:b/>
+        </w:rPr>
+        <w:t xml:space="preserve">Alterseinteilungsliste unter “Ergo Challenge“ bis jetzt </w:t>
+      </w:r>
+      <w:proofErr w:type="spellStart"/>
+      <w:r>
+        <w:rPr>
+          <w:b/>
+        </w:rPr>
+        <w:t>hardgecoded</w:t>
+      </w:r>
+      <w:proofErr w:type="spellEnd"/>
+      <w:r>
+        <w:rPr>
+          <w:b/>
+        </w:rPr>
+        <w:t xml:space="preserve"> in </w:t>
+      </w:r>
+      <w:proofErr w:type="spellStart"/>
+      <w:r>
+        <w:rPr>
+          <w:b/>
+        </w:rPr>
+        <w:t>translation</w:t>
+      </w:r>
+      <w:proofErr w:type="spellEnd"/>
+      <w:r>
+        <w:rPr>
+          <w:b/>
+        </w:rPr>
+        <w:t xml:space="preserve"> am backend, dynamisch machen</w:t>
+      </w:r>
+      <w:r>
+        <w:rPr>
+          <w:b/>
+        </w:rPr>
+        <w:t xml:space="preserve"> (ist doch bereits so?)</w:t>
+      </w:r>
+    </w:p>
+    <w:p>
+      <w:pPr>
+        <w:rPr>
+          <w:b/>
+        </w:rPr>
+      </w:pPr>
+      <w:r>
+        <w:rPr>
+          <w:b/>
+        </w:rPr>
+        <w:t xml:space="preserve">Wenn </w:t>
+      </w:r>
+      <w:proofErr w:type="spellStart"/>
+      <w:r>
+        <w:rPr>
+          <w:b/>
+        </w:rPr>
+        <w:t>distance</w:t>
+      </w:r>
+      <w:proofErr w:type="spellEnd"/>
+      <w:r>
+        <w:rPr>
+          <w:b/>
+        </w:rPr>
+        <w:t xml:space="preserve"> in einem </w:t>
+      </w:r>
+      <w:proofErr w:type="spellStart"/>
+      <w:r>
+        <w:rPr>
+          <w:b/>
+        </w:rPr>
+        <w:t>zeitfenster</w:t>
+      </w:r>
+      <w:proofErr w:type="spellEnd"/>
+      <w:r>
+        <w:rPr>
+          <w:b/>
+        </w:rPr>
+        <w:t xml:space="preserve"> erneut hochgeladen wird </w:t>
+      </w:r>
+      <w:r>
+        <w:rPr>
+          <w:b/>
+        </w:rPr>
+        <w:sym w:font="Wingdings" w:char="F0E0"/>
+      </w:r>
+      <w:r>
+        <w:rPr>
+          <w:b/>
+        </w:rPr>
+        <w:t xml:space="preserve"> </w:t>
+      </w:r>
+      <w:proofErr w:type="spellStart"/>
+      <w:r>
+        <w:rPr>
+          <w:b/>
+        </w:rPr>
+        <w:t>distance</w:t>
+      </w:r>
+      <w:proofErr w:type="spellEnd"/>
+      <w:r>
+        <w:rPr>
+          <w:b/>
+        </w:rPr>
+        <w:t xml:space="preserve"> überschreiben</w:t>
+      </w:r>
+      <w:r>
+        <w:rPr>
+          <w:b/>
+        </w:rPr>
+        <w:t xml:space="preserve">(für </w:t>
+      </w:r>
+      <w:proofErr w:type="spellStart"/>
+      <w:r>
+        <w:rPr>
+          <w:b/>
+        </w:rPr>
+        <w:t>clubs</w:t>
+      </w:r>
+      <w:proofErr w:type="spellEnd"/>
+      <w:r>
+        <w:rPr>
+          <w:b/>
+        </w:rPr>
+        <w:t xml:space="preserve"> erledigt, </w:t>
+      </w:r>
+      <w:proofErr w:type="spellStart"/>
+      <w:r>
+        <w:rPr>
+          <w:b/>
+        </w:rPr>
+        <w:t>participant</w:t>
+      </w:r>
+      <w:proofErr w:type="spellEnd"/>
+      <w:r>
+        <w:rPr>
+          <w:b/>
+        </w:rPr>
+        <w:t xml:space="preserve"> fehlt noch)</w:t>
+      </w:r>
       <w:bookmarkStart w:id="0" w:name="_GoBack"/>
       <w:bookmarkEnd w:id="0"/>
+    </w:p>
+    <w:p>
+      <w:pPr>
+        <w:rPr>
+          <w:b/>
+        </w:rPr>
+      </w:pPr>
       <w:r>
         <w:t>Rest Endpoints verschlüsseln</w:t>
       </w:r>
@@ -67,26 +215,24 @@
       </w:r>
     </w:p>
     <w:p>
-      <w:r>
-        <w:t xml:space="preserve">2016 </w:t>
-      </w:r>
-      <w:proofErr w:type="spellStart"/>
-      <w:r>
-        <w:t>ergebnisse</w:t>
-      </w:r>
-      <w:proofErr w:type="spellEnd"/>
-    </w:p>
-    <w:p>
-      <w:r>
-        <w:t xml:space="preserve">Wenn für gesendetes </w:t>
-      </w:r>
-      <w:proofErr w:type="spellStart"/>
-      <w:r>
-        <w:t>jahr</w:t>
-      </w:r>
-      <w:proofErr w:type="spellEnd"/>
-      <w:r>
-        <w:t xml:space="preserve"> bereits bestehende </w:t>
+      <w:proofErr w:type="spellStart"/>
+      <w:r>
+        <w:t>Npm</w:t>
+      </w:r>
+      <w:proofErr w:type="spellEnd"/>
+      <w:r>
+        <w:t xml:space="preserve"> i file-</w:t>
+      </w:r>
+      <w:proofErr w:type="spellStart"/>
+      <w:r>
+        <w:t>saver</w:t>
+      </w:r>
+      <w:proofErr w:type="spellEnd"/>
+      <w:r>
+        <w:t xml:space="preserve">, </w:t>
+      </w:r>
+      <w:r>
+        <w:t xml:space="preserve">Beweisbild suchen </w:t>
       </w:r>
       <w:proofErr w:type="spellStart"/>
       <w:r>
@@ -94,223 +240,31 @@
       </w:r>
       <w:proofErr w:type="spellEnd"/>
       <w:r>
-        <w:t xml:space="preserve"> erstellt wird </w:t>
-      </w:r>
-      <w:r>
-        <w:sym w:font="Wingdings" w:char="F0E0"/>
-      </w:r>
-      <w:r>
-        <w:t xml:space="preserve"> 6x </w:t>
-      </w:r>
-      <w:proofErr w:type="spellStart"/>
-      <w:r>
-        <w:t>datum</w:t>
-      </w:r>
-      <w:proofErr w:type="spellEnd"/>
-      <w:r>
-        <w:t xml:space="preserve"> überschreiben</w:t>
-      </w:r>
-      <w:r>
+        <w:t xml:space="preserve">-manager </w:t>
+      </w:r>
+      <w:proofErr w:type="spellStart"/>
+      <w:r>
+        <w:t>zeile</w:t>
+      </w:r>
+      <w:proofErr w:type="spellEnd"/>
+      <w:r>
+        <w:t xml:space="preserve"> 262</w:t>
+      </w:r>
+    </w:p>
+    <w:p>
+      <w:r>
+        <w:t>README.md schreiben</w:t>
+      </w:r>
+      <w:r>
+        <w:rPr>
+          <w:b/>
+        </w:rPr>
         <w:t xml:space="preserve"> </w:t>
       </w:r>
     </w:p>
     <w:p>
-      <w:pPr>
-        <w:rPr>
-          <w:b/>
-        </w:rPr>
-      </w:pPr>
-      <w:r>
-        <w:t xml:space="preserve">Wenn </w:t>
-      </w:r>
-      <w:proofErr w:type="spellStart"/>
-      <w:r>
-        <w:t>distance</w:t>
-      </w:r>
-      <w:proofErr w:type="spellEnd"/>
-      <w:r>
-        <w:t xml:space="preserve"> in einem </w:t>
-      </w:r>
-      <w:proofErr w:type="spellStart"/>
-      <w:r>
-        <w:t>zeitfenster</w:t>
-      </w:r>
-      <w:proofErr w:type="spellEnd"/>
-      <w:r>
-        <w:t xml:space="preserve"> erneut hochgeladen wird </w:t>
-      </w:r>
-      <w:r>
-        <w:sym w:font="Wingdings" w:char="F0E0"/>
-      </w:r>
-      <w:r>
-        <w:t xml:space="preserve"> </w:t>
-      </w:r>
-      <w:proofErr w:type="spellStart"/>
-      <w:r>
-        <w:t>distance</w:t>
-      </w:r>
-      <w:proofErr w:type="spellEnd"/>
-      <w:r>
-        <w:t xml:space="preserve"> überschreiben</w:t>
-      </w:r>
-    </w:p>
-    <w:p>
-      <w:proofErr w:type="spellStart"/>
-      <w:r>
-        <w:t>Npm</w:t>
-      </w:r>
-      <w:proofErr w:type="spellEnd"/>
-      <w:r>
-        <w:t xml:space="preserve"> i file-</w:t>
-      </w:r>
-      <w:proofErr w:type="spellStart"/>
-      <w:r>
-        <w:t>saver</w:t>
-      </w:r>
-      <w:proofErr w:type="spellEnd"/>
-      <w:r>
-        <w:t xml:space="preserve">, </w:t>
-      </w:r>
-      <w:r>
-        <w:t xml:space="preserve">Beweisbild suchen </w:t>
-      </w:r>
-      <w:proofErr w:type="spellStart"/>
-      <w:r>
-        <w:t>challenge</w:t>
-      </w:r>
-      <w:proofErr w:type="spellEnd"/>
-      <w:r>
-        <w:t xml:space="preserve">-manager </w:t>
-      </w:r>
-      <w:proofErr w:type="spellStart"/>
-      <w:r>
-        <w:t>zeile</w:t>
-      </w:r>
-      <w:proofErr w:type="spellEnd"/>
-      <w:r>
-        <w:t xml:space="preserve"> 262</w:t>
-      </w:r>
-    </w:p>
-    <w:p>
-      <w:r>
-        <w:t>README.md schreiben</w:t>
-      </w:r>
-      <w:r>
-        <w:rPr>
-          <w:b/>
-        </w:rPr>
-        <w:t xml:space="preserve"> </w:t>
-      </w:r>
-    </w:p>
-    <w:p>
       <w:r>
         <w:t xml:space="preserve">testen gesamtes System (Richtigkeit der Daten) </w:t>
-      </w:r>
-    </w:p>
-    <w:p>
-      <w:r>
-        <w:t>all-clubs-</w:t>
-      </w:r>
-      <w:proofErr w:type="spellStart"/>
-      <w:r>
-        <w:t>reduced</w:t>
-      </w:r>
-      <w:proofErr w:type="spellEnd"/>
-      <w:r>
-        <w:t xml:space="preserve"> in </w:t>
-      </w:r>
-      <w:proofErr w:type="spellStart"/>
-      <w:r>
-        <w:t>dataservice</w:t>
-      </w:r>
-      <w:proofErr w:type="spellEnd"/>
-      <w:r>
-        <w:t xml:space="preserve"> implementieren (alle </w:t>
-      </w:r>
-      <w:proofErr w:type="spellStart"/>
-      <w:r>
-        <w:t>clubs</w:t>
-      </w:r>
-      <w:proofErr w:type="spellEnd"/>
-      <w:r>
-        <w:t xml:space="preserve"> mitschicken die keinen </w:t>
-      </w:r>
-      <w:proofErr w:type="spellStart"/>
-      <w:r>
-        <w:t>verwalter</w:t>
-      </w:r>
-      <w:proofErr w:type="spellEnd"/>
-      <w:r>
-        <w:t xml:space="preserve"> haben</w:t>
-      </w:r>
-      <w:r>
-        <w:t>)</w:t>
-      </w:r>
-    </w:p>
-    <w:p>
-      <w:pPr>
-        <w:rPr>
-          <w:b/>
-        </w:rPr>
-      </w:pPr>
-      <w:r>
-        <w:t>Challenge dauert nun von Donnerstag 0 Uhr bis Mittwoch 24 Uhr</w:t>
-      </w:r>
-    </w:p>
-    <w:p>
-      <w:pPr>
-        <w:rPr>
-          <w:b/>
-        </w:rPr>
-      </w:pPr>
-      <w:r>
-        <w:t>Altersklasse wird mit dem Startzeitpunkt der Saison berechnet (in der Gesamtwertung)</w:t>
-      </w:r>
-    </w:p>
-    <w:p>
-      <w:r>
-        <w:t>Alterseinteilung</w:t>
-      </w:r>
-      <w:r>
-        <w:t>sliste</w:t>
-      </w:r>
-      <w:r>
-        <w:t xml:space="preserve"> </w:t>
-      </w:r>
-      <w:r>
-        <w:t xml:space="preserve">unter “Ergo Challenge“ bis jetzt </w:t>
-      </w:r>
-      <w:proofErr w:type="spellStart"/>
-      <w:r>
-        <w:t>hardgecoded</w:t>
-      </w:r>
-      <w:proofErr w:type="spellEnd"/>
-      <w:r>
-        <w:t xml:space="preserve"> in </w:t>
-      </w:r>
-      <w:proofErr w:type="spellStart"/>
-      <w:r>
-        <w:t>translation</w:t>
-      </w:r>
-      <w:proofErr w:type="spellEnd"/>
-      <w:r>
-        <w:t xml:space="preserve"> am backend</w:t>
-      </w:r>
-      <w:r>
-        <w:t>, dynamisch machen</w:t>
-      </w:r>
-    </w:p>
-    <w:p>
-      <w:r>
-        <w:t xml:space="preserve">Den gesamten </w:t>
-      </w:r>
-      <w:proofErr w:type="spellStart"/>
-      <w:r>
-        <w:t>login</w:t>
-      </w:r>
-      <w:proofErr w:type="spellEnd"/>
-      <w:r>
-        <w:t>-prozess fertigstellen</w:t>
       </w:r>
     </w:p>
     <w:p>

</xml_diff>